<commit_message>
Cập nhật nội dung báo cáo đồ án
</commit_message>
<xml_diff>
--- a/DAMH/docs/Doan_end.docx
+++ b/DAMH/docs/Doan_end.docx
@@ -320,20 +320,33 @@
         <w:rPr>
           <w:rFonts w:ascii="Arial" w:hAnsi="Arial" w:cs="Arial"/>
           <w:b/>
+          <w:sz w:val="44"/>
+          <w:szCs w:val="28"/>
+        </w:rPr>
+      </w:pPr>
+      <w:r>
+        <w:rPr>
+          <w:rFonts w:ascii="Arial" w:hAnsi="Arial" w:cs="Arial"/>
+          <w:b/>
+          <w:sz w:val="44"/>
+          <w:szCs w:val="28"/>
+        </w:rPr>
+        <w:t>Ứng dụng học máy vào bài toán nhận diện mã độc JavaScript</w:t>
+      </w:r>
+    </w:p>
+    <w:p>
+      <w:pPr>
+        <w:spacing w:after="0" w:line="264" w:lineRule="auto"/>
+        <w:ind w:leftChars="-177" w:left="-389"/>
+        <w:jc w:val="center"/>
+        <w:rPr>
+          <w:rFonts w:ascii="Arial" w:hAnsi="Arial" w:cs="Arial"/>
+          <w:b/>
           <w:sz w:val="56"/>
           <w:szCs w:val="56"/>
           <w:lang w:eastAsia="ja-JP"/>
         </w:rPr>
       </w:pPr>
-      <w:r>
-        <w:rPr>
-          <w:rFonts w:ascii="Arial" w:hAnsi="Arial" w:cs="Arial"/>
-          <w:b/>
-          <w:sz w:val="44"/>
-          <w:szCs w:val="28"/>
-        </w:rPr>
-        <w:t>Ứng dụng học máy vào bài toán nhận diện mã độc JavaScript</w:t>
-      </w:r>
     </w:p>
     <w:p>
       <w:pPr>
@@ -348,6 +361,16 @@
           <w:lang w:val="vi-VN" w:eastAsia="ja-JP"/>
         </w:rPr>
       </w:pPr>
+      <w:r>
+        <w:rPr>
+          <w:rFonts w:ascii="Arial" w:hAnsi="Arial" w:cs="Arial"/>
+          <w:b/>
+          <w:sz w:val="28"/>
+          <w:szCs w:val="28"/>
+          <w:lang w:eastAsia="ja-JP"/>
+        </w:rPr>
+        <w:t>SV: Trần Đức Sơn 20163571</w:t>
+      </w:r>
     </w:p>
     <w:p>
       <w:pPr>
@@ -390,8 +413,6 @@
         <w:rPr>
           <w:rFonts w:ascii="Arial" w:hAnsi="Arial" w:cs="Arial"/>
           <w:b/>
-          <w:sz w:val="28"/>
-          <w:szCs w:val="28"/>
           <w:lang w:eastAsia="ja-JP"/>
         </w:rPr>
       </w:pPr>
@@ -410,16 +431,6 @@
           <w:lang w:eastAsia="ja-JP"/>
         </w:rPr>
         <w:tab/>
-      </w:r>
-      <w:r>
-        <w:rPr>
-          <w:rFonts w:ascii="Arial" w:hAnsi="Arial" w:cs="Arial"/>
-          <w:b/>
-          <w:sz w:val="28"/>
-          <w:szCs w:val="28"/>
-          <w:lang w:eastAsia="ja-JP"/>
-        </w:rPr>
-        <w:t>GVHD: Nguyễn Đức Toàn</w:t>
       </w:r>
     </w:p>
     <w:p>
@@ -433,6 +444,21 @@
         <w:rPr>
           <w:rFonts w:ascii="Arial" w:hAnsi="Arial" w:cs="Arial"/>
           <w:b/>
+          <w:lang w:eastAsia="ja-JP"/>
+        </w:rPr>
+      </w:pPr>
+    </w:p>
+    <w:p>
+      <w:pPr>
+        <w:tabs>
+          <w:tab w:val="left" w:pos="3240"/>
+          <w:tab w:val="left" w:pos="4500"/>
+        </w:tabs>
+        <w:spacing w:after="0" w:line="264" w:lineRule="auto"/>
+        <w:ind w:leftChars="-177" w:left="-389"/>
+        <w:rPr>
+          <w:rFonts w:ascii="Arial" w:hAnsi="Arial" w:cs="Arial"/>
+          <w:b/>
           <w:sz w:val="28"/>
           <w:szCs w:val="28"/>
           <w:lang w:eastAsia="ja-JP"/>
@@ -442,13 +468,45 @@
         <w:rPr>
           <w:rFonts w:ascii="Arial" w:hAnsi="Arial" w:cs="Arial"/>
           <w:b/>
+          <w:lang w:eastAsia="ja-JP"/>
+        </w:rPr>
+        <w:tab/>
+      </w:r>
+      <w:r>
+        <w:rPr>
+          <w:rFonts w:ascii="Arial" w:hAnsi="Arial" w:cs="Arial"/>
+          <w:b/>
+          <w:lang w:eastAsia="ja-JP"/>
+        </w:rPr>
+        <w:tab/>
+      </w:r>
+      <w:r>
+        <w:rPr>
+          <w:rFonts w:ascii="Arial" w:hAnsi="Arial" w:cs="Arial"/>
+          <w:b/>
+          <w:lang w:eastAsia="ja-JP"/>
+        </w:rPr>
+        <w:tab/>
+      </w:r>
+      <w:r>
+        <w:rPr>
+          <w:rFonts w:ascii="Arial" w:hAnsi="Arial" w:cs="Arial"/>
+          <w:b/>
           <w:sz w:val="28"/>
           <w:szCs w:val="28"/>
           <w:lang w:eastAsia="ja-JP"/>
         </w:rPr>
-        <w:tab/>
-      </w:r>
-      <w:r>
+        <w:t>GVHD: Nguyễn Đức Toàn</w:t>
+      </w:r>
+    </w:p>
+    <w:p>
+      <w:pPr>
+        <w:tabs>
+          <w:tab w:val="left" w:pos="3240"/>
+          <w:tab w:val="left" w:pos="4500"/>
+        </w:tabs>
+        <w:spacing w:after="0" w:line="264" w:lineRule="auto"/>
+        <w:ind w:leftChars="-177" w:left="-389"/>
         <w:rPr>
           <w:rFonts w:ascii="Arial" w:hAnsi="Arial" w:cs="Arial"/>
           <w:b/>
@@ -456,8 +514,26 @@
           <w:szCs w:val="28"/>
           <w:lang w:eastAsia="ja-JP"/>
         </w:rPr>
+      </w:pPr>
+      <w:r>
+        <w:rPr>
+          <w:rFonts w:ascii="Arial" w:hAnsi="Arial" w:cs="Arial"/>
+          <w:b/>
+          <w:sz w:val="28"/>
+          <w:szCs w:val="28"/>
+          <w:lang w:eastAsia="ja-JP"/>
+        </w:rPr>
         <w:tab/>
-        <w:t>SV: Trần Đức Sơn 20163571</w:t>
+      </w:r>
+      <w:r>
+        <w:rPr>
+          <w:rFonts w:ascii="Arial" w:hAnsi="Arial" w:cs="Arial"/>
+          <w:b/>
+          <w:sz w:val="28"/>
+          <w:szCs w:val="28"/>
+          <w:lang w:eastAsia="ja-JP"/>
+        </w:rPr>
+        <w:tab/>
       </w:r>
     </w:p>
     <w:p>
@@ -471,54 +547,6 @@
           <w:i/>
           <w:szCs w:val="30"/>
           <w:lang w:eastAsia="ja-JP"/>
-        </w:rPr>
-      </w:pPr>
-    </w:p>
-    <w:p>
-      <w:pPr>
-        <w:spacing w:after="0" w:line="240" w:lineRule="auto"/>
-        <w:ind w:leftChars="-177" w:left="-389"/>
-        <w:jc w:val="center"/>
-        <w:rPr>
-          <w:rFonts w:ascii="Arial" w:hAnsi="Arial" w:cs="Arial"/>
-          <w:b/>
-          <w:szCs w:val="30"/>
-        </w:rPr>
-      </w:pPr>
-    </w:p>
-    <w:p>
-      <w:pPr>
-        <w:spacing w:after="0" w:line="240" w:lineRule="auto"/>
-        <w:ind w:leftChars="-177" w:left="-389"/>
-        <w:jc w:val="center"/>
-        <w:rPr>
-          <w:rFonts w:ascii="Arial" w:hAnsi="Arial" w:cs="Arial"/>
-          <w:b/>
-          <w:szCs w:val="30"/>
-        </w:rPr>
-      </w:pPr>
-    </w:p>
-    <w:p>
-      <w:pPr>
-        <w:spacing w:after="0" w:line="240" w:lineRule="auto"/>
-        <w:ind w:leftChars="-177" w:left="-389"/>
-        <w:jc w:val="center"/>
-        <w:rPr>
-          <w:rFonts w:ascii="Arial" w:hAnsi="Arial" w:cs="Arial"/>
-          <w:b/>
-          <w:szCs w:val="30"/>
-        </w:rPr>
-      </w:pPr>
-    </w:p>
-    <w:p>
-      <w:pPr>
-        <w:spacing w:after="0" w:line="240" w:lineRule="auto"/>
-        <w:ind w:leftChars="-177" w:left="-389"/>
-        <w:jc w:val="center"/>
-        <w:rPr>
-          <w:rFonts w:ascii="Arial" w:hAnsi="Arial" w:cs="Arial"/>
-          <w:b/>
-          <w:szCs w:val="30"/>
         </w:rPr>
       </w:pPr>
     </w:p>
@@ -697,7 +725,6 @@
           <w:docPartUnique/>
         </w:docPartObj>
       </w:sdtPr>
-      <w:sdtEndPr/>
       <w:sdtContent>
         <w:p>
           <w:pPr>
@@ -1636,7 +1663,13 @@
     </w:p>
     <w:p>
       <w:r>
-        <w:t>Công nghệ web hiện nay đang chiếm vị trí quan trọng trong tổng thể ngành công nghệ thông tin. Ở bất cứ đâu con người đều có thể truy cập vào web thông qua các ứng dụng web, làm mọi thứ từ truy cập thông tin đến giải trí, học tập và làm việc. Công cụ đóng vai trò quan trọng, giúp chúng ta tương tác với Web và Internet là Trình duyệt (browser). Ở bất cứ hệ điều hành nào, ta đều bắt gặp ít nhất một browser được cài sẵn giúp người dùng thuận tiện khi muốn truy cập vào website.</w:t>
+        <w:t>Công nghệ web hiện nay đang chiếm vị trí quan trọng trong tổng thể ngành công nghệ thông tin. Ở bất cứ đâu con người đều có thể truy cập vào web thông qua các ứng dụng web, làm mọi thứ từ truy cập thông tin đến giải trí, học tập và làm việc. Công cụ đóng vai trò quan trọng, giúp chúng ta tương tác với Web và Internet là Trình duyệt (browser). Ở bất cứ hệ điều hành nào, ta đều bắt gặp ít nhất một browser được cài sẵn giúp người dùng thuận ti</w:t>
+      </w:r>
+      <w:r>
+        <w:t>s</w:t>
+      </w:r>
+      <w:r>
+        <w:t>ện khi muốn truy cập vào website.</w:t>
       </w:r>
     </w:p>
     <w:p>
@@ -1680,11 +1713,251 @@
       <w:pPr>
         <w:pStyle w:val="Heading2"/>
       </w:pPr>
+      <w:r>
+        <w:t>Giới thiệu chung</w:t>
+      </w:r>
+    </w:p>
+    <w:p>
+      <w:r>
+        <w:t>JavaScript là đoạn mã cho phép người tạo ra website chạy khi một người dùng truy cập vào trang web.</w:t>
+      </w:r>
+    </w:p>
+    <w:p>
+      <w:r>
+        <w:t>Những người tạo ra những website này có thể là những nhà phát triển bình thường hoặc cũng có thể là những kẻ hacker mũ đen có mục đích xấu, thao túng code javascript và khiến nó chạy những chức năng độc hại</w:t>
+      </w:r>
+    </w:p>
+    <w:p>
+      <w:r>
+        <w:drawing>
+          <wp:inline distT="0" distB="0" distL="0" distR="0" wp14:anchorId="6495C1AC" wp14:editId="31FBCEF8">
+            <wp:extent cx="5928874" cy="3444538"/>
+            <wp:effectExtent l="0" t="0" r="0" b="3810"/>
+            <wp:docPr id="1" name="Picture 1"/>
+            <wp:cNvGraphicFramePr>
+              <a:graphicFrameLocks xmlns:a="http://schemas.openxmlformats.org/drawingml/2006/main" noChangeAspect="1"/>
+            </wp:cNvGraphicFramePr>
+            <a:graphic xmlns:a="http://schemas.openxmlformats.org/drawingml/2006/main">
+              <a:graphicData uri="http://schemas.openxmlformats.org/drawingml/2006/picture">
+                <pic:pic xmlns:pic="http://schemas.openxmlformats.org/drawingml/2006/picture">
+                  <pic:nvPicPr>
+                    <pic:cNvPr id="1" name=""/>
+                    <pic:cNvPicPr/>
+                  </pic:nvPicPr>
+                  <pic:blipFill>
+                    <a:blip r:embed="rId17"/>
+                    <a:stretch>
+                      <a:fillRect/>
+                    </a:stretch>
+                  </pic:blipFill>
+                  <pic:spPr>
+                    <a:xfrm>
+                      <a:off x="0" y="0"/>
+                      <a:ext cx="5928874" cy="3444538"/>
+                    </a:xfrm>
+                    <a:prstGeom prst="rect">
+                      <a:avLst/>
+                    </a:prstGeom>
+                  </pic:spPr>
+                </pic:pic>
+              </a:graphicData>
+            </a:graphic>
+          </wp:inline>
+        </w:drawing>
+      </w:r>
+    </w:p>
+    <w:p>
+      <w:r>
+        <w:t xml:space="preserve">Hiện nay, JavaScript được sử dụng bởi 93.6% </w:t>
+      </w:r>
+      <w:r>
+        <w:t>trên tổng số trang web hiện nay (theo số liệu của Heimdal Security). Các cuộc tấn công lợi dụng javascript nhắm vào dữ liệu người dùng hoặc lợi dụng máy tính người dùng thực hiện những hành vi trái phép</w:t>
+      </w:r>
+    </w:p>
+    <w:p>
+      <w:pPr>
+        <w:jc w:val="center"/>
+      </w:pPr>
+      <w:r>
+        <w:lastRenderedPageBreak/>
+        <w:drawing>
+          <wp:inline distT="0" distB="0" distL="0" distR="0" wp14:anchorId="5B4C5ED8" wp14:editId="09FAC165">
+            <wp:extent cx="2888230" cy="2926334"/>
+            <wp:effectExtent l="0" t="0" r="7620" b="7620"/>
+            <wp:docPr id="2" name="Picture 2"/>
+            <wp:cNvGraphicFramePr>
+              <a:graphicFrameLocks xmlns:a="http://schemas.openxmlformats.org/drawingml/2006/main" noChangeAspect="1"/>
+            </wp:cNvGraphicFramePr>
+            <a:graphic xmlns:a="http://schemas.openxmlformats.org/drawingml/2006/main">
+              <a:graphicData uri="http://schemas.openxmlformats.org/drawingml/2006/picture">
+                <pic:pic xmlns:pic="http://schemas.openxmlformats.org/drawingml/2006/picture">
+                  <pic:nvPicPr>
+                    <pic:cNvPr id="1" name=""/>
+                    <pic:cNvPicPr/>
+                  </pic:nvPicPr>
+                  <pic:blipFill>
+                    <a:blip r:embed="rId18"/>
+                    <a:stretch>
+                      <a:fillRect/>
+                    </a:stretch>
+                  </pic:blipFill>
+                  <pic:spPr>
+                    <a:xfrm>
+                      <a:off x="0" y="0"/>
+                      <a:ext cx="2888230" cy="2926334"/>
+                    </a:xfrm>
+                    <a:prstGeom prst="rect">
+                      <a:avLst/>
+                    </a:prstGeom>
+                  </pic:spPr>
+                </pic:pic>
+              </a:graphicData>
+            </a:graphic>
+          </wp:inline>
+        </w:drawing>
+      </w:r>
+    </w:p>
+    <w:p>
+      <w:r>
+        <w:t>Mô hình tấn công cơ bản có thể là: Chèn các đoạn mã độc hại vào những trang web hợp lệ, sử dụng chúng để chuyển hướng đến các trang web độc hại. Người dùng là các nạn nhân không biết chuyện gì đang xảy ra do quá trình này là tự động. Tại trang web độc hại, kẻ tấn công có thể khai thác mọi thứ từ người dùng từ tài khoản, thông tin thẻ tín dụng, hoặc lợi dụng máy tính nạn nhân như một botnet để tấn công các máy tính khác. Các cuộc tấn công kiểu này có thể diễn ra trên hàng triệu máy tính khác nhau trong cùng một thời điểm, do vậy qui mô và thiệt hại của hình thức tấn công này vô cùng lớn.</w:t>
+      </w:r>
+    </w:p>
+    <w:p>
+      <w:pPr>
+        <w:pStyle w:val="Heading2"/>
+      </w:pPr>
       <w:bookmarkStart w:id="2" w:name="_Toc38806401"/>
       <w:r>
         <w:t>Các hành vi cụ thể</w:t>
       </w:r>
       <w:bookmarkEnd w:id="2"/>
+    </w:p>
+    <w:p>
+      <w:r>
+        <w:t>Có 8 con đường chính lây lan javascript malware trong một cuộc tấn công mạng</w:t>
+      </w:r>
+    </w:p>
+    <w:p>
+      <w:pPr>
+        <w:pStyle w:val="ListParagraph"/>
+        <w:numPr>
+          <w:ilvl w:val="0"/>
+          <w:numId w:val="27"/>
+        </w:numPr>
+      </w:pPr>
+      <w:r>
+        <w:t>Mã độc javascript được chèn vào trong các website hợp pháp – thường được sử dụng để chuyển hướng người dùng tới một trang web chứa nội dung độc hại hoặc để kích hoạt, khai thác các server khởi động cuộc tấn công lây lan mã độc</w:t>
+      </w:r>
+    </w:p>
+    <w:p>
+      <w:pPr>
+        <w:pStyle w:val="ListParagraph"/>
+      </w:pPr>
+      <w:r>
+        <w:t>Một lỗ hổng XSS (Cross-site scripting) trong Yahoo Mail đã ảnh hưởng đến hơn 300 triệu tài khoản email trên toàn cầu được vá, người phát hiện ra lỗi này được thưởng 10000 đô. Lỗ hổng cho phép mã JavaScript độc hại được nhúng trong thông báo email được định dạng đặc biệt. Mã được tự động chạy khi email được xem. JavaScript có thể được sử dụng để thỏa hiệp với tài khoản, thay đổi cài đặt của nó, hoặc gửi mail tới người khác mà không có sự đồng ý của chủ tài khoản</w:t>
+      </w:r>
+      <w:r>
+        <w:t xml:space="preserve"> (Nguồn InfoSecurity Magazine)</w:t>
+      </w:r>
+    </w:p>
+    <w:p>
+      <w:pPr>
+        <w:pStyle w:val="ListParagraph"/>
+        <w:numPr>
+          <w:ilvl w:val="0"/>
+          <w:numId w:val="27"/>
+        </w:numPr>
+      </w:pPr>
+      <w:r>
+        <w:t>Ẩn Iframes: Load các đoạn mã độc javascript từ một trang web thỏa hiệp, mã độc sẽ cố gắng thực thi code trên trình duyệt nạn nhân và lây lan vào máy tính</w:t>
+      </w:r>
+    </w:p>
+    <w:p>
+      <w:pPr>
+        <w:pStyle w:val="ListParagraph"/>
+        <w:numPr>
+          <w:ilvl w:val="0"/>
+          <w:numId w:val="27"/>
+        </w:numPr>
+      </w:pPr>
+      <w:r>
+        <w:t>Mã độc JavaScript lây lan trong các mạng quảng cáo trực tuyến: xuất hiện trong các banner quảng cáo onliene và cũng thường âm thầm chuyến huowgs người dùng tới địa chỉ trang web mã độc</w:t>
+      </w:r>
+    </w:p>
+    <w:p>
+      <w:pPr>
+        <w:pStyle w:val="ListParagraph"/>
+        <w:numPr>
+          <w:ilvl w:val="0"/>
+          <w:numId w:val="27"/>
+        </w:numPr>
+      </w:pPr>
+      <w:r>
+        <w:t>Drive-by downloads: được sử dụng ddeere lây lan những file javascript chạy mã độc</w:t>
+      </w:r>
+    </w:p>
+    <w:p>
+      <w:pPr>
+        <w:pStyle w:val="ListParagraph"/>
+        <w:numPr>
+          <w:ilvl w:val="0"/>
+          <w:numId w:val="27"/>
+        </w:numPr>
+      </w:pPr>
+      <w:r>
+        <w:t>Loại mã độc javascript được đóng gói: loại này chạy thông qua một chương trình trên hệ điều hành windows và có thể kích hoạt lây lan bên ngoài trình duyệt</w:t>
+      </w:r>
+    </w:p>
+    <w:p>
+      <w:pPr>
+        <w:pStyle w:val="ListParagraph"/>
+      </w:pPr>
+      <w:r>
+        <w:lastRenderedPageBreak/>
+        <w:t xml:space="preserve">Theo nguồn Naked Security Blog của Sophos: </w:t>
+      </w:r>
+      <w:r>
+        <w:t>“</w:t>
+      </w:r>
+      <w:r>
+        <w:t xml:space="preserve">Khi một file .js được lưu trong ổ đĩa, hệ điều hành windows sẽ chạy nó bằng phần mềm mặc định ngoài trình duyệt, gọi là WSH (Windows Script Host). Một chương trình </w:t>
+      </w:r>
+      <w:r>
+        <w:t>hje thống chuẩn gọi là WScript.exe (một commandline scripts không có giao diện đồ họa) sẽ load đoạn script, chuyển nó cho WSH và chạy như một chương trình thực thi thông thường”</w:t>
+      </w:r>
+    </w:p>
+    <w:p>
+      <w:pPr>
+        <w:pStyle w:val="ListParagraph"/>
+        <w:numPr>
+          <w:ilvl w:val="0"/>
+          <w:numId w:val="27"/>
+        </w:numPr>
+      </w:pPr>
+      <w:r>
+        <w:t xml:space="preserve">Duyệt các add-ons và plugins: chúng có thể lây nhiễm hoặc load những nội dung mã độc từ nguồn bên ngoài </w:t>
+      </w:r>
+    </w:p>
+    <w:p>
+      <w:pPr>
+        <w:pStyle w:val="ListParagraph"/>
+        <w:numPr>
+          <w:ilvl w:val="0"/>
+          <w:numId w:val="27"/>
+        </w:numPr>
+      </w:pPr>
+      <w:r>
+        <w:t>Giả dạng những thông điệp popup của phần mềm: Có thể giả mạo sao cho giống y như thật</w:t>
+      </w:r>
+    </w:p>
+    <w:p>
+      <w:pPr>
+        <w:pStyle w:val="ListParagraph"/>
+        <w:numPr>
+          <w:ilvl w:val="0"/>
+          <w:numId w:val="27"/>
+        </w:numPr>
+      </w:pPr>
     </w:p>
     <w:p>
       <w:pPr>
@@ -1751,7 +2024,7 @@
                     </pic:cNvPicPr>
                   </pic:nvPicPr>
                   <pic:blipFill>
-                    <a:blip r:embed="rId17">
+                    <a:blip r:embed="rId19">
                       <a:extLst>
                         <a:ext uri="{28A0092B-C50C-407E-A947-70E740481C1C}">
                           <a14:useLocalDpi xmlns:a14="http://schemas.microsoft.com/office/drawing/2010/main" val="0"/>
@@ -1820,6 +2093,7 @@
         <w:keepNext/>
         <w:jc w:val="center"/>
       </w:pPr>
+      <w:bookmarkStart w:id="3" w:name="_GoBack"/>
       <w:r>
         <w:drawing>
           <wp:inline distT="0" distB="0" distL="0" distR="0">
@@ -1839,7 +2113,7 @@
                     </pic:cNvPicPr>
                   </pic:nvPicPr>
                   <pic:blipFill>
-                    <a:blip r:embed="rId18">
+                    <a:blip r:embed="rId20">
                       <a:extLst>
                         <a:ext uri="{28A0092B-C50C-407E-A947-70E740481C1C}">
                           <a14:useLocalDpi xmlns:a14="http://schemas.microsoft.com/office/drawing/2010/main" val="0"/>
@@ -1870,6 +2144,7 @@
           </wp:inline>
         </w:drawing>
       </w:r>
+      <w:bookmarkEnd w:id="3"/>
     </w:p>
     <w:p>
       <w:pPr>
@@ -1920,6 +2195,7 @@
     </w:p>
     <w:p>
       <w:r>
+        <w:lastRenderedPageBreak/>
         <w:t>Những hàm ẩn này cũng có tác dụng tương tự như set lại thuộc tính ẩn. Tuy nhiên, do khả năng tương tác với mọi đối tượng của document nên có thể sử dụng để tương tác với tất cả các đối tượng trong document. Từ đó dễ dàng đặt lại thuộc tính cho đối tượng hơn.</w:t>
       </w:r>
     </w:p>
@@ -1945,7 +2221,6 @@
     </w:p>
     <w:p>
       <w:r>
-        <w:lastRenderedPageBreak/>
         <w:t>Những câu lệnh JQuery có tính tương tác với các đối tượng trong document HTML, tác động đến nội dung file HTML, cấu trúc DOM, có thể lựa chọn những đối tượng trong DOM, trong CSS, hỗ trợ hiệu ứng, hoạt cảnh trong trang web, các phương thức HTML, chuyển đổi JSON, gọi hàm AJAX, các plug-ins, …</w:t>
       </w:r>
     </w:p>
@@ -1981,7 +2256,7 @@
                     </pic:cNvPicPr>
                   </pic:nvPicPr>
                   <pic:blipFill>
-                    <a:blip r:embed="rId19">
+                    <a:blip r:embed="rId21">
                       <a:extLst>
                         <a:ext uri="{28A0092B-C50C-407E-A947-70E740481C1C}">
                           <a14:useLocalDpi xmlns:a14="http://schemas.microsoft.com/office/drawing/2010/main" val="0"/>
@@ -2069,7 +2344,7 @@
                     </pic:cNvPicPr>
                   </pic:nvPicPr>
                   <pic:blipFill>
-                    <a:blip r:embed="rId20">
+                    <a:blip r:embed="rId22">
                       <a:extLst>
                         <a:ext uri="{28A0092B-C50C-407E-A947-70E740481C1C}">
                           <a14:useLocalDpi xmlns:a14="http://schemas.microsoft.com/office/drawing/2010/main" val="0"/>
@@ -2155,7 +2430,11 @@
     </w:p>
     <w:p>
       <w:r>
-        <w:t>Một mã độc JavaScript chuyển hướng được chèn vào một website với mục đích chuyển hướng người dùng tới một website khác. Nó thường được tạo ra bởi các attacker nhằm đáp ứng một nội dung quảng cáo. Tuy nhiên, một vài mã độc chuyển hướng kiểu này có tác động nhiều hơn tới máy tính người dùng. Nó exploit (khai thác) một lỗ hổng trong máy tính của người dùng đang truy cập vào website, thông qua đoạn mã để cài những loại mã độc mà không được bảo vệ ở phía người dùng, hoặc lợi dụng để cài đặt mã độc cùng loại chuyển hướng mà rất khó có thể loại bỏ trực tiếp khỏi máy người dùng.</w:t>
+        <w:t xml:space="preserve">Một mã độc JavaScript chuyển hướng được chèn vào một website với mục đích chuyển hướng người dùng tới một website khác. Nó thường được tạo ra bởi các attacker nhằm đáp ứng một nội dung quảng </w:t>
+      </w:r>
+      <w:r>
+        <w:lastRenderedPageBreak/>
+        <w:t>cáo. Tuy nhiên, một vài mã độc chuyển hướng kiểu này có tác động nhiều hơn tới máy tính người dùng. Nó exploit (khai thác) một lỗ hổng trong máy tính của người dùng đang truy cập vào website, thông qua đoạn mã để cài những loại mã độc mà không được bảo vệ ở phía người dùng, hoặc lợi dụng để cài đặt mã độc cùng loại chuyển hướng mà rất khó có thể loại bỏ trực tiếp khỏi máy người dùng.</w:t>
       </w:r>
     </w:p>
     <w:p>
@@ -2172,7 +2451,6 @@
         </w:numPr>
       </w:pPr>
       <w:r>
-        <w:lastRenderedPageBreak/>
         <w:t>Chèn vào file trong trang web người dùng: ví dụ trong WordPress, nó được chèn vào các theme file. Thường được tìm thấy trong các theme header</w:t>
       </w:r>
     </w:p>
@@ -2335,6 +2613,7 @@
     </w:p>
     <w:p>
       <w:r>
+        <w:lastRenderedPageBreak/>
         <w:t>Việc sử dụng kết hợp các phương pháp được nêu có thể gây nên khó khăn cho các nhà phân tích, điều này là một cách lý tưởng để kẻ tấn công thực hiện hành vi độc hại đồng thời cũng che dấu bản thân gọi sự phát hiện của hệ thống hoặc chuyên viên về an ninh an toàn.</w:t>
       </w:r>
     </w:p>
@@ -2348,7 +2627,6 @@
         <w:keepNext/>
       </w:pPr>
       <w:r>
-        <w:lastRenderedPageBreak/>
         <w:drawing>
           <wp:inline distT="0" distB="0" distL="0" distR="0">
             <wp:extent cx="5760720" cy="4117340"/>
@@ -2367,7 +2645,7 @@
                     </pic:cNvPicPr>
                   </pic:nvPicPr>
                   <pic:blipFill>
-                    <a:blip r:embed="rId21">
+                    <a:blip r:embed="rId23">
                       <a:extLst>
                         <a:ext uri="{28A0092B-C50C-407E-A947-70E740481C1C}">
                           <a14:useLocalDpi xmlns:a14="http://schemas.microsoft.com/office/drawing/2010/main" val="0"/>
@@ -2557,6 +2835,7 @@
         </w:numPr>
       </w:pPr>
       <w:r>
+        <w:lastRenderedPageBreak/>
         <w:t>Add-ons và plugins trên trình duyệt</w:t>
       </w:r>
     </w:p>
@@ -2578,12 +2857,11 @@
       <w:pPr>
         <w:pStyle w:val="Heading1"/>
       </w:pPr>
-      <w:bookmarkStart w:id="3" w:name="_Toc38806402"/>
-      <w:r>
-        <w:lastRenderedPageBreak/>
+      <w:bookmarkStart w:id="4" w:name="_Toc38806402"/>
+      <w:r>
         <w:t>Lý thuyết cơ bản</w:t>
       </w:r>
-      <w:bookmarkEnd w:id="3"/>
+      <w:bookmarkEnd w:id="4"/>
     </w:p>
     <w:p>
       <w:pPr>
@@ -2593,11 +2871,11 @@
           <w:numId w:val="8"/>
         </w:numPr>
       </w:pPr>
-      <w:bookmarkStart w:id="4" w:name="_Toc38806403"/>
+      <w:bookmarkStart w:id="5" w:name="_Toc38806403"/>
       <w:r>
         <w:t>Xử lý dữ liệu</w:t>
       </w:r>
-      <w:bookmarkEnd w:id="4"/>
+      <w:bookmarkEnd w:id="5"/>
     </w:p>
     <w:p>
       <w:r>
@@ -2642,7 +2920,7 @@
                     </pic:cNvPicPr>
                   </pic:nvPicPr>
                   <pic:blipFill>
-                    <a:blip r:embed="rId22">
+                    <a:blip r:embed="rId24">
                       <a:extLst>
                         <a:ext uri="{28A0092B-C50C-407E-A947-70E740481C1C}">
                           <a14:useLocalDpi xmlns:a14="http://schemas.microsoft.com/office/drawing/2010/main" val="0"/>
@@ -2730,6 +3008,7 @@
         </w:numPr>
       </w:pPr>
       <w:r>
+        <w:lastRenderedPageBreak/>
         <w:t>Mạng neural xử lý từ</w:t>
       </w:r>
     </w:p>
@@ -2745,11 +3024,11 @@
       <w:pPr>
         <w:pStyle w:val="Heading1"/>
       </w:pPr>
-      <w:bookmarkStart w:id="5" w:name="_Toc38806405"/>
+      <w:bookmarkStart w:id="6" w:name="_Toc38806405"/>
       <w:r>
         <w:t>Giải pháp đề xuất</w:t>
       </w:r>
-      <w:bookmarkEnd w:id="5"/>
+      <w:bookmarkEnd w:id="6"/>
     </w:p>
     <w:p>
       <w:pPr>
@@ -2779,11 +3058,11 @@
       <w:pPr>
         <w:pStyle w:val="Heading1"/>
       </w:pPr>
-      <w:bookmarkStart w:id="6" w:name="_Toc38806406"/>
+      <w:bookmarkStart w:id="7" w:name="_Toc38806406"/>
       <w:r>
         <w:t>Công nghệ sử dụng</w:t>
       </w:r>
-      <w:bookmarkEnd w:id="6"/>
+      <w:bookmarkEnd w:id="7"/>
     </w:p>
     <w:p>
       <w:pPr>
@@ -2822,6 +3101,7 @@
     </w:p>
     <w:p>
       <w:r>
+        <w:lastRenderedPageBreak/>
         <w:drawing>
           <wp:inline distT="0" distB="0" distL="0" distR="0">
             <wp:extent cx="5760720" cy="2967990"/>
@@ -2840,7 +3120,7 @@
                     </pic:cNvPicPr>
                   </pic:nvPicPr>
                   <pic:blipFill>
-                    <a:blip r:embed="rId23" cstate="print">
+                    <a:blip r:embed="rId25" cstate="print">
                       <a:extLst>
                         <a:ext uri="{28A0092B-C50C-407E-A947-70E740481C1C}">
                           <a14:useLocalDpi xmlns:a14="http://schemas.microsoft.com/office/drawing/2010/main" val="0"/>
@@ -2903,7 +3183,6 @@
     </w:p>
     <w:p>
       <w:r>
-        <w:lastRenderedPageBreak/>
         <w:t>Mã nguồn EmulJS được code lại, chỉ dữ lại luồng xử lý code chính, bỏ đi các luật phát hiện virus JavaScript, bỏ đi phần tính toán khi chạy động mã nguồn</w:t>
       </w:r>
     </w:p>
@@ -2941,6 +3220,7 @@
     </w:p>
     <w:p>
       <w:r>
+        <w:lastRenderedPageBreak/>
         <w:drawing>
           <wp:inline distT="0" distB="0" distL="0" distR="0">
             <wp:extent cx="5760720" cy="2945130"/>
@@ -2959,7 +3239,7 @@
                     </pic:cNvPicPr>
                   </pic:nvPicPr>
                   <pic:blipFill>
-                    <a:blip r:embed="rId24">
+                    <a:blip r:embed="rId26">
                       <a:extLst>
                         <a:ext uri="{28A0092B-C50C-407E-A947-70E740481C1C}">
                           <a14:useLocalDpi xmlns:a14="http://schemas.microsoft.com/office/drawing/2010/main" val="0"/>
@@ -3072,11 +3352,7 @@
         </w:numPr>
       </w:pPr>
       <w:r>
-        <w:t xml:space="preserve">VirusTotal là một dịch vụ miễn phí phân tích tập tin và URL nghi ngờ, nó có chứa một kho dữ liệu bao gồm rất nhiều mẫu JavaScript malware. Mỗi engine dùng để phân tích được hỗ trợ bởi cộng </w:t>
-      </w:r>
-      <w:r>
-        <w:lastRenderedPageBreak/>
-        <w:t>đồng các công cụ phân tích và diệt mã độc nổi tiếng trên thế giới. Mỗi một công ty cung cấp dịch vụ như vậy đều được cấp một tài khoản có thể truy cập và tải về kho tập mẫu của VirusTotal chứa nội dung Virus và một file log chứa thông tin các engine phát hiện.</w:t>
+        <w:t>VirusTotal là một dịch vụ miễn phí phân tích tập tin và URL nghi ngờ, nó có chứa một kho dữ liệu bao gồm rất nhiều mẫu JavaScript malware. Mỗi engine dùng để phân tích được hỗ trợ bởi cộng đồng các công cụ phân tích và diệt mã độc nổi tiếng trên thế giới. Mỗi một công ty cung cấp dịch vụ như vậy đều được cấp một tài khoản có thể truy cập và tải về kho tập mẫu của VirusTotal chứa nội dung Virus và một file log chứa thông tin các engine phát hiện.</w:t>
       </w:r>
     </w:p>
     <w:p>
@@ -3116,6 +3392,7 @@
         </w:numPr>
       </w:pPr>
       <w:r>
+        <w:lastRenderedPageBreak/>
         <w:t xml:space="preserve">Sử dụng công cụ FileZila Client có cung cấp tài khoản, mật khẩu và địa chỉ host để lấy tập mẫu. Tập mẫu thu được sẽ bao gồm tổng hợp của file html + javascript + (có thể có) VBScript. </w:t>
       </w:r>
     </w:p>
@@ -3159,7 +3436,7 @@
                     </pic:cNvPicPr>
                   </pic:nvPicPr>
                   <pic:blipFill>
-                    <a:blip r:embed="rId25">
+                    <a:blip r:embed="rId27">
                       <a:extLst>
                         <a:ext uri="{28A0092B-C50C-407E-A947-70E740481C1C}">
                           <a14:useLocalDpi xmlns:a14="http://schemas.microsoft.com/office/drawing/2010/main" val="0"/>
@@ -3270,7 +3547,6 @@
         </w:numPr>
       </w:pPr>
       <w:r>
-        <w:lastRenderedPageBreak/>
         <w:t xml:space="preserve">Để chuẩn hóa, sử dụng công cụ </w:t>
       </w:r>
       <w:r>
@@ -3286,124 +3562,16 @@
         <w:t xml:space="preserve"> để tìm kiếm trong một đường dẫn tên file có mã sha256 được chỉ định.</w:t>
       </w:r>
     </w:p>
-    <w:p>
-      <w:pPr>
-        <w:pStyle w:val="ListParagraph"/>
-        <w:numPr>
-          <w:ilvl w:val="0"/>
-          <w:numId w:val="14"/>
-        </w:numPr>
-        <w:rPr>
-          <w:b/>
-          <w:bCs/>
-        </w:rPr>
-      </w:pPr>
-      <w:r>
-        <w:rPr>
-          <w:b/>
-          <w:bCs/>
-        </w:rPr>
-        <w:t>Giới thiệu về Jupyter Notebook</w:t>
-      </w:r>
-    </w:p>
-    <w:p>
-      <w:r>
-        <w:t>Jupyter Notebook được cài sẵn trong Anaconda cung cấp một giao diện sử dụng ngôn ngữ python được cài sẵn trong máy để chạy code. Nó có ưu điểm là giao diện trực quan, chạy code theo từng dòng lệnh, có thể lưu lại các checkpoint, …</w:t>
-      </w:r>
-    </w:p>
-    <w:p>
-      <w:r>
-        <w:t>Jupyter Notebook được sử dụng là bản được cài kèm cùng với bản Anaconda 3 mới nhất.</w:t>
-      </w:r>
-    </w:p>
-    <w:p>
-      <w:r>
-        <w:t>Sử dụng Jupyter Notebook trong triển khai mô hình học máy hoặc xây dựng mạng neural giúp tiết kiệm thời gian, linh hoạt do có khả năng sử dụng lại câu lệnh đã viết từ trước, trực quan và dễ dàng quan sát kết quả với giao diện thân thiện.</w:t>
-      </w:r>
-    </w:p>
-    <w:p>
-      <w:r>
-        <w:t>Giao diện trực quan của Jupyter Notebook</w:t>
-      </w:r>
-    </w:p>
-    <w:p>
-      <w:r>
-        <w:rPr>
-          <w:rFonts w:ascii="Arial" w:hAnsi="Arial" w:cs="Arial"/>
-          <w:sz w:val="24"/>
-          <w:szCs w:val="24"/>
-        </w:rPr>
-        <w:drawing>
-          <wp:inline distT="0" distB="0" distL="0" distR="0">
-            <wp:extent cx="5760720" cy="2298700"/>
-            <wp:effectExtent l="0" t="0" r="0" b="6350"/>
-            <wp:docPr id="17" name="Hình ảnh 17"/>
-            <wp:cNvGraphicFramePr>
-              <a:graphicFrameLocks xmlns:a="http://schemas.openxmlformats.org/drawingml/2006/main" noChangeAspect="1"/>
-            </wp:cNvGraphicFramePr>
-            <a:graphic xmlns:a="http://schemas.openxmlformats.org/drawingml/2006/main">
-              <a:graphicData uri="http://schemas.openxmlformats.org/drawingml/2006/picture">
-                <pic:pic xmlns:pic="http://schemas.openxmlformats.org/drawingml/2006/picture">
-                  <pic:nvPicPr>
-                    <pic:cNvPr id="0" name="Hình ảnh 17"/>
-                    <pic:cNvPicPr>
-                      <a:picLocks noChangeAspect="1" noChangeArrowheads="1"/>
-                    </pic:cNvPicPr>
-                  </pic:nvPicPr>
-                  <pic:blipFill>
-                    <a:blip r:embed="rId26">
-                      <a:extLst>
-                        <a:ext uri="{28A0092B-C50C-407E-A947-70E740481C1C}">
-                          <a14:useLocalDpi xmlns:a14="http://schemas.microsoft.com/office/drawing/2010/main" val="0"/>
-                        </a:ext>
-                      </a:extLst>
-                    </a:blip>
-                    <a:srcRect/>
-                    <a:stretch>
-                      <a:fillRect/>
-                    </a:stretch>
-                  </pic:blipFill>
-                  <pic:spPr bwMode="auto">
-                    <a:xfrm>
-                      <a:off x="0" y="0"/>
-                      <a:ext cx="5760720" cy="2298700"/>
-                    </a:xfrm>
-                    <a:prstGeom prst="rect">
-                      <a:avLst/>
-                    </a:prstGeom>
-                    <a:noFill/>
-                    <a:ln>
-                      <a:noFill/>
-                    </a:ln>
-                  </pic:spPr>
-                </pic:pic>
-              </a:graphicData>
-            </a:graphic>
-          </wp:inline>
-        </w:drawing>
-      </w:r>
-    </w:p>
     <w:p/>
     <w:p>
-      <w:r>
-        <w:t xml:space="preserve">Qui trình xử lý dữ liệu </w:t>
-      </w:r>
-    </w:p>
-    <w:p>
-      <w:r>
-        <w:t xml:space="preserve">Dữ liệu clean được crawl từ website về, đưa qua code </w:t>
-      </w:r>
-    </w:p>
-    <w:p/>
-    <w:p>
       <w:pPr>
         <w:pStyle w:val="Heading1"/>
       </w:pPr>
-      <w:bookmarkStart w:id="7" w:name="_Toc38806407"/>
+      <w:bookmarkStart w:id="8" w:name="_Toc38806407"/>
       <w:r>
         <w:t>Triển khai</w:t>
       </w:r>
-      <w:bookmarkEnd w:id="7"/>
+      <w:bookmarkEnd w:id="8"/>
     </w:p>
     <w:p>
       <w:pPr>
@@ -3414,6 +3582,50 @@
         <w:t>Sử dụng mạng Neural: CNN</w:t>
       </w:r>
     </w:p>
+    <w:p>
+      <w:r>
+        <w:t>Mô tả cấu trúc mạng:</w:t>
+      </w:r>
+    </w:p>
+    <w:p>
+      <w:r>
+        <w:t>Các thành phần gồm có:</w:t>
+      </w:r>
+    </w:p>
+    <w:p>
+      <w:r>
+        <w:lastRenderedPageBreak/>
+        <w:t>Đầu vào</w:t>
+      </w:r>
+    </w:p>
+    <w:p>
+      <w:r>
+        <w:t>Đầu ra</w:t>
+      </w:r>
+    </w:p>
+    <w:p>
+      <w:r>
+        <w:t>Các layer ẩn</w:t>
+      </w:r>
+    </w:p>
+    <w:p/>
+    <w:p>
+      <w:r>
+        <w:t>Ý nghĩa các tham số</w:t>
+      </w:r>
+    </w:p>
+    <w:p/>
+    <w:p>
+      <w:r>
+        <w:t>Kết quả đạt được</w:t>
+      </w:r>
+    </w:p>
+    <w:p>
+      <w:r>
+        <w:t xml:space="preserve">Đánh giá </w:t>
+      </w:r>
+    </w:p>
+    <w:p/>
     <w:p>
       <w:pPr>
         <w:pStyle w:val="ListParagraph"/>
@@ -3422,32 +3634,6 @@
           <w:numId w:val="22"/>
         </w:numPr>
       </w:pPr>
-      <w:r>
-        <w:t>Ý tưởng: Coi mỗi mẫu JS đầu vào như một file text chứa các từ. Sử dụng công cụ EmulJS chuẩn hóa lại các mẫu JS để làm đầu vào cho mạng neural CNN về nhận dạng từ ngữ.</w:t>
-      </w:r>
-    </w:p>
-    <w:p>
-      <w:pPr>
-        <w:pStyle w:val="ListParagraph"/>
-        <w:numPr>
-          <w:ilvl w:val="0"/>
-          <w:numId w:val="22"/>
-        </w:numPr>
-      </w:pPr>
-      <w:r>
-        <w:t xml:space="preserve">Cấu trúc mạng neural </w:t>
-      </w:r>
-    </w:p>
-    <w:p>
-      <w:pPr>
-        <w:pStyle w:val="ListParagraph"/>
-        <w:numPr>
-          <w:ilvl w:val="0"/>
-          <w:numId w:val="22"/>
-        </w:numPr>
-      </w:pPr>
-      <w:bookmarkStart w:id="8" w:name="_GoBack"/>
-      <w:bookmarkEnd w:id="8"/>
     </w:p>
     <w:p>
       <w:pPr>
@@ -3467,7 +3653,6 @@
         <w:pStyle w:val="Heading1"/>
       </w:pPr>
       <w:r>
-        <w:lastRenderedPageBreak/>
         <w:t>Tài liệu tham khảo</w:t>
       </w:r>
       <w:bookmarkEnd w:id="10"/>
@@ -3480,7 +3665,7 @@
           <w:numId w:val="18"/>
         </w:numPr>
       </w:pPr>
-      <w:hyperlink r:id="rId27" w:history="1">
+      <w:hyperlink r:id="rId28" w:history="1">
         <w:r>
           <w:rPr>
             <w:rStyle w:val="Hyperlink"/>
@@ -3508,6 +3693,21 @@
       </w:r>
       <w:r>
         <w:t xml:space="preserve"> Edition – Lior Rokach – Oded Maimon</w:t>
+      </w:r>
+    </w:p>
+    <w:p>
+      <w:pPr>
+        <w:pStyle w:val="ListParagraph"/>
+        <w:numPr>
+          <w:ilvl w:val="0"/>
+          <w:numId w:val="18"/>
+        </w:numPr>
+      </w:pPr>
+      <w:r>
+        <w:t>Heimdal Sercurity</w:t>
+      </w:r>
+      <w:r>
+        <w:t xml:space="preserve">: heimdalsecurity.com/blog/javascript-malware-explained </w:t>
       </w:r>
     </w:p>
     <w:p>
@@ -3928,6 +4128,118 @@
     </w:lvl>
   </w:abstractNum>
   <w:abstractNum w:abstractNumId="4" w15:restartNumberingAfterBreak="0">
+    <w:nsid w:val="260C5C1E"/>
+    <w:multiLevelType w:val="hybridMultilevel"/>
+    <w:tmpl w:val="4C84FC34"/>
+    <w:lvl w:ilvl="0" w:tplc="DE002D6E">
+      <w:numFmt w:val="bullet"/>
+      <w:lvlText w:val="-"/>
+      <w:lvlJc w:val="left"/>
+      <w:pPr>
+        <w:ind w:left="720" w:hanging="360"/>
+      </w:pPr>
+      <w:rPr>
+        <w:rFonts w:ascii="Calibri" w:eastAsiaTheme="minorHAnsi" w:hAnsi="Calibri" w:cs="Calibri" w:hint="default"/>
+      </w:rPr>
+    </w:lvl>
+    <w:lvl w:ilvl="1" w:tplc="04090003" w:tentative="1">
+      <w:start w:val="1"/>
+      <w:numFmt w:val="bullet"/>
+      <w:lvlText w:val="o"/>
+      <w:lvlJc w:val="left"/>
+      <w:pPr>
+        <w:ind w:left="1440" w:hanging="360"/>
+      </w:pPr>
+      <w:rPr>
+        <w:rFonts w:ascii="Courier New" w:hAnsi="Courier New" w:cs="Courier New" w:hint="default"/>
+      </w:rPr>
+    </w:lvl>
+    <w:lvl w:ilvl="2" w:tplc="04090005" w:tentative="1">
+      <w:start w:val="1"/>
+      <w:numFmt w:val="bullet"/>
+      <w:lvlText w:val=""/>
+      <w:lvlJc w:val="left"/>
+      <w:pPr>
+        <w:ind w:left="2160" w:hanging="360"/>
+      </w:pPr>
+      <w:rPr>
+        <w:rFonts w:ascii="Wingdings" w:hAnsi="Wingdings" w:hint="default"/>
+      </w:rPr>
+    </w:lvl>
+    <w:lvl w:ilvl="3" w:tplc="04090001" w:tentative="1">
+      <w:start w:val="1"/>
+      <w:numFmt w:val="bullet"/>
+      <w:lvlText w:val=""/>
+      <w:lvlJc w:val="left"/>
+      <w:pPr>
+        <w:ind w:left="2880" w:hanging="360"/>
+      </w:pPr>
+      <w:rPr>
+        <w:rFonts w:ascii="Symbol" w:hAnsi="Symbol" w:hint="default"/>
+      </w:rPr>
+    </w:lvl>
+    <w:lvl w:ilvl="4" w:tplc="04090003" w:tentative="1">
+      <w:start w:val="1"/>
+      <w:numFmt w:val="bullet"/>
+      <w:lvlText w:val="o"/>
+      <w:lvlJc w:val="left"/>
+      <w:pPr>
+        <w:ind w:left="3600" w:hanging="360"/>
+      </w:pPr>
+      <w:rPr>
+        <w:rFonts w:ascii="Courier New" w:hAnsi="Courier New" w:cs="Courier New" w:hint="default"/>
+      </w:rPr>
+    </w:lvl>
+    <w:lvl w:ilvl="5" w:tplc="04090005" w:tentative="1">
+      <w:start w:val="1"/>
+      <w:numFmt w:val="bullet"/>
+      <w:lvlText w:val=""/>
+      <w:lvlJc w:val="left"/>
+      <w:pPr>
+        <w:ind w:left="4320" w:hanging="360"/>
+      </w:pPr>
+      <w:rPr>
+        <w:rFonts w:ascii="Wingdings" w:hAnsi="Wingdings" w:hint="default"/>
+      </w:rPr>
+    </w:lvl>
+    <w:lvl w:ilvl="6" w:tplc="04090001" w:tentative="1">
+      <w:start w:val="1"/>
+      <w:numFmt w:val="bullet"/>
+      <w:lvlText w:val=""/>
+      <w:lvlJc w:val="left"/>
+      <w:pPr>
+        <w:ind w:left="5040" w:hanging="360"/>
+      </w:pPr>
+      <w:rPr>
+        <w:rFonts w:ascii="Symbol" w:hAnsi="Symbol" w:hint="default"/>
+      </w:rPr>
+    </w:lvl>
+    <w:lvl w:ilvl="7" w:tplc="04090003" w:tentative="1">
+      <w:start w:val="1"/>
+      <w:numFmt w:val="bullet"/>
+      <w:lvlText w:val="o"/>
+      <w:lvlJc w:val="left"/>
+      <w:pPr>
+        <w:ind w:left="5760" w:hanging="360"/>
+      </w:pPr>
+      <w:rPr>
+        <w:rFonts w:ascii="Courier New" w:hAnsi="Courier New" w:cs="Courier New" w:hint="default"/>
+      </w:rPr>
+    </w:lvl>
+    <w:lvl w:ilvl="8" w:tplc="04090005" w:tentative="1">
+      <w:start w:val="1"/>
+      <w:numFmt w:val="bullet"/>
+      <w:lvlText w:val=""/>
+      <w:lvlJc w:val="left"/>
+      <w:pPr>
+        <w:ind w:left="6480" w:hanging="360"/>
+      </w:pPr>
+      <w:rPr>
+        <w:rFonts w:ascii="Wingdings" w:hAnsi="Wingdings" w:hint="default"/>
+      </w:rPr>
+    </w:lvl>
+  </w:abstractNum>
+  <w:abstractNum w:abstractNumId="5" w15:restartNumberingAfterBreak="0">
     <w:nsid w:val="291D68A3"/>
     <w:multiLevelType w:val="hybridMultilevel"/>
     <w:tmpl w:val="C2884F0A"/>
@@ -4040,7 +4352,7 @@
       </w:rPr>
     </w:lvl>
   </w:abstractNum>
-  <w:abstractNum w:abstractNumId="5" w15:restartNumberingAfterBreak="0">
+  <w:abstractNum w:abstractNumId="6" w15:restartNumberingAfterBreak="0">
     <w:nsid w:val="2B2E36A2"/>
     <w:multiLevelType w:val="hybridMultilevel"/>
     <w:tmpl w:val="44280628"/>
@@ -4153,7 +4465,7 @@
       </w:rPr>
     </w:lvl>
   </w:abstractNum>
-  <w:abstractNum w:abstractNumId="6" w15:restartNumberingAfterBreak="0">
+  <w:abstractNum w:abstractNumId="7" w15:restartNumberingAfterBreak="0">
     <w:nsid w:val="2EA350C0"/>
     <w:multiLevelType w:val="hybridMultilevel"/>
     <w:tmpl w:val="62FCE410"/>
@@ -4239,7 +4551,7 @@
       </w:pPr>
     </w:lvl>
   </w:abstractNum>
-  <w:abstractNum w:abstractNumId="7" w15:restartNumberingAfterBreak="0">
+  <w:abstractNum w:abstractNumId="8" w15:restartNumberingAfterBreak="0">
     <w:nsid w:val="36C15397"/>
     <w:multiLevelType w:val="hybridMultilevel"/>
     <w:tmpl w:val="478A0B82"/>
@@ -4325,7 +4637,7 @@
       </w:pPr>
     </w:lvl>
   </w:abstractNum>
-  <w:abstractNum w:abstractNumId="8" w15:restartNumberingAfterBreak="0">
+  <w:abstractNum w:abstractNumId="9" w15:restartNumberingAfterBreak="0">
     <w:nsid w:val="3B88228A"/>
     <w:multiLevelType w:val="hybridMultilevel"/>
     <w:tmpl w:val="6A801008"/>
@@ -4438,7 +4750,7 @@
       </w:rPr>
     </w:lvl>
   </w:abstractNum>
-  <w:abstractNum w:abstractNumId="9" w15:restartNumberingAfterBreak="0">
+  <w:abstractNum w:abstractNumId="10" w15:restartNumberingAfterBreak="0">
     <w:nsid w:val="4C064D07"/>
     <w:multiLevelType w:val="hybridMultilevel"/>
     <w:tmpl w:val="6AD04862"/>
@@ -4551,7 +4863,7 @@
       </w:rPr>
     </w:lvl>
   </w:abstractNum>
-  <w:abstractNum w:abstractNumId="10" w15:restartNumberingAfterBreak="0">
+  <w:abstractNum w:abstractNumId="11" w15:restartNumberingAfterBreak="0">
     <w:nsid w:val="53D72229"/>
     <w:multiLevelType w:val="hybridMultilevel"/>
     <w:tmpl w:val="6E04FABE"/>
@@ -4663,7 +4975,7 @@
       </w:rPr>
     </w:lvl>
   </w:abstractNum>
-  <w:abstractNum w:abstractNumId="11" w15:restartNumberingAfterBreak="0">
+  <w:abstractNum w:abstractNumId="12" w15:restartNumberingAfterBreak="0">
     <w:nsid w:val="5B017CB3"/>
     <w:multiLevelType w:val="hybridMultilevel"/>
     <w:tmpl w:val="CA1ADF9E"/>
@@ -4776,7 +5088,7 @@
       </w:rPr>
     </w:lvl>
   </w:abstractNum>
-  <w:abstractNum w:abstractNumId="12" w15:restartNumberingAfterBreak="0">
+  <w:abstractNum w:abstractNumId="13" w15:restartNumberingAfterBreak="0">
     <w:nsid w:val="70F23BEF"/>
     <w:multiLevelType w:val="hybridMultilevel"/>
     <w:tmpl w:val="55BEE234"/>
@@ -4896,16 +5208,16 @@
     </w:lvlOverride>
   </w:num>
   <w:num w:numId="3">
-    <w:abstractNumId w:val="8"/>
+    <w:abstractNumId w:val="9"/>
   </w:num>
   <w:num w:numId="4">
-    <w:abstractNumId w:val="8"/>
+    <w:abstractNumId w:val="9"/>
   </w:num>
   <w:num w:numId="5">
-    <w:abstractNumId w:val="10"/>
+    <w:abstractNumId w:val="11"/>
   </w:num>
   <w:num w:numId="6">
-    <w:abstractNumId w:val="10"/>
+    <w:abstractNumId w:val="11"/>
   </w:num>
   <w:num w:numId="7">
     <w:abstractNumId w:val="0"/>
@@ -4958,10 +5270,10 @@
     <w:lvlOverride w:ilvl="8"/>
   </w:num>
   <w:num w:numId="11">
-    <w:abstractNumId w:val="6"/>
+    <w:abstractNumId w:val="7"/>
   </w:num>
   <w:num w:numId="12">
-    <w:abstractNumId w:val="6"/>
+    <w:abstractNumId w:val="7"/>
     <w:lvlOverride w:ilvl="0">
       <w:startOverride w:val="1"/>
     </w:lvlOverride>
@@ -4991,10 +5303,10 @@
     </w:lvlOverride>
   </w:num>
   <w:num w:numId="13">
-    <w:abstractNumId w:val="12"/>
+    <w:abstractNumId w:val="13"/>
   </w:num>
   <w:num w:numId="14">
-    <w:abstractNumId w:val="12"/>
+    <w:abstractNumId w:val="13"/>
     <w:lvlOverride w:ilvl="0">
       <w:startOverride w:val="1"/>
     </w:lvlOverride>
@@ -5024,22 +5336,22 @@
     </w:lvlOverride>
   </w:num>
   <w:num w:numId="15">
-    <w:abstractNumId w:val="11"/>
+    <w:abstractNumId w:val="12"/>
   </w:num>
   <w:num w:numId="16">
-    <w:abstractNumId w:val="11"/>
+    <w:abstractNumId w:val="12"/>
   </w:num>
   <w:num w:numId="17">
-    <w:abstractNumId w:val="4"/>
+    <w:abstractNumId w:val="5"/>
   </w:num>
   <w:num w:numId="18">
-    <w:abstractNumId w:val="4"/>
+    <w:abstractNumId w:val="5"/>
   </w:num>
   <w:num w:numId="19">
-    <w:abstractNumId w:val="7"/>
+    <w:abstractNumId w:val="8"/>
   </w:num>
   <w:num w:numId="20">
-    <w:abstractNumId w:val="7"/>
+    <w:abstractNumId w:val="8"/>
     <w:lvlOverride w:ilvl="0">
       <w:startOverride w:val="1"/>
     </w:lvlOverride>
@@ -5069,22 +5381,25 @@
     </w:lvlOverride>
   </w:num>
   <w:num w:numId="21">
-    <w:abstractNumId w:val="5"/>
+    <w:abstractNumId w:val="6"/>
   </w:num>
   <w:num w:numId="22">
-    <w:abstractNumId w:val="5"/>
+    <w:abstractNumId w:val="6"/>
   </w:num>
   <w:num w:numId="23">
-    <w:abstractNumId w:val="9"/>
+    <w:abstractNumId w:val="10"/>
   </w:num>
   <w:num w:numId="24">
-    <w:abstractNumId w:val="9"/>
+    <w:abstractNumId w:val="10"/>
   </w:num>
   <w:num w:numId="25">
     <w:abstractNumId w:val="1"/>
   </w:num>
   <w:num w:numId="26">
     <w:abstractNumId w:val="1"/>
+  </w:num>
+  <w:num w:numId="27">
+    <w:abstractNumId w:val="4"/>
   </w:num>
 </w:numbering>
 </file>

</xml_diff>